<commit_message>
updated the test environment to T1.0.21
</commit_message>
<xml_diff>
--- a/Documents/Enhancements-Nov2017/DDAS-Enhancements-Nov2017-Implementation Details.docx
+++ b/Documents/Enhancements-Nov2017/DDAS-Enhancements-Nov2017-Implementation Details.docx
@@ -81,31 +81,22 @@
     </w:p>
     <w:p>
       <w:pPr>
-        <w:jc w:val="center"/>
-        <w:rPr>
-          <w:rFonts w:ascii="Arial" w:hAnsi="Arial" w:cs="Arial"/>
-          <w:color w:val="FF0000"/>
-          <w:sz w:val="48"/>
-        </w:rPr>
-      </w:pPr>
-    </w:p>
-    <w:p>
-      <w:pPr>
-        <w:jc w:val="center"/>
         <w:rPr>
           <w:rFonts w:ascii="Arial" w:hAnsi="Arial" w:cs="Arial"/>
           <w:b/>
           <w:sz w:val="48"/>
         </w:rPr>
       </w:pPr>
-      <w:r>
+    </w:p>
+    <w:p>
+      <w:pPr>
+        <w:jc w:val="center"/>
         <w:rPr>
           <w:rFonts w:ascii="Arial" w:hAnsi="Arial" w:cs="Arial"/>
           <w:b/>
           <w:sz w:val="48"/>
         </w:rPr>
-        <w:t>Implementation Details</w:t>
-      </w:r>
+      </w:pPr>
     </w:p>
     <w:p>
       <w:pPr>
@@ -136,26 +127,6 @@
           <w:sz w:val="48"/>
         </w:rPr>
       </w:pPr>
-    </w:p>
-    <w:p>
-      <w:pPr>
-        <w:jc w:val="center"/>
-        <w:rPr>
-          <w:rFonts w:ascii="Arial" w:hAnsi="Arial" w:cs="Arial"/>
-          <w:b/>
-          <w:sz w:val="48"/>
-        </w:rPr>
-      </w:pPr>
-    </w:p>
-    <w:p>
-      <w:pPr>
-        <w:jc w:val="center"/>
-        <w:rPr>
-          <w:rFonts w:ascii="Arial" w:hAnsi="Arial" w:cs="Arial"/>
-          <w:b/>
-          <w:sz w:val="48"/>
-        </w:rPr>
-      </w:pPr>
       <w:r>
         <w:rPr>
           <w:rFonts w:ascii="Arial" w:hAnsi="Arial" w:cs="Arial"/>
@@ -215,12 +186,37 @@
     </w:p>
     <w:p>
       <w:pPr>
-        <w:ind w:left="2880" w:firstLine="720"/>
+        <w:jc w:val="center"/>
+        <w:rPr>
+          <w:rFonts w:ascii="Arial" w:hAnsi="Arial" w:cs="Arial"/>
+          <w:b/>
+          <w:sz w:val="32"/>
+        </w:rPr>
+      </w:pPr>
+      <w:r>
+        <w:rPr>
+          <w:rFonts w:ascii="Arial" w:hAnsi="Arial" w:cs="Arial"/>
+          <w:b/>
+          <w:sz w:val="32"/>
+        </w:rPr>
+        <w:t>And Implementation Status</w:t>
+      </w:r>
+    </w:p>
+    <w:p>
+      <w:pPr>
+        <w:jc w:val="center"/>
         <w:rPr>
           <w:rFonts w:ascii="Arial" w:hAnsi="Arial" w:cs="Arial"/>
           <w:sz w:val="32"/>
         </w:rPr>
       </w:pPr>
+      <w:r>
+        <w:rPr>
+          <w:rFonts w:ascii="Arial" w:hAnsi="Arial" w:cs="Arial"/>
+          <w:sz w:val="32"/>
+        </w:rPr>
+        <w:t>5 Dec, 2017</w:t>
+      </w:r>
     </w:p>
     <w:p>
       <w:pPr>
@@ -399,6 +395,8 @@
       </w:pPr>
       <w:bookmarkStart w:id="0" w:name="_Toc416171158"/>
       <w:bookmarkStart w:id="1" w:name="_Toc498100037"/>
+      <w:bookmarkStart w:id="2" w:name="_GoBack"/>
+      <w:bookmarkEnd w:id="2"/>
       <w:r>
         <w:rPr>
           <w:rFonts w:cs="Arial"/>
@@ -476,8 +474,6 @@
           <w:rFonts w:cs="Arial"/>
         </w:rPr>
       </w:pPr>
-      <w:bookmarkStart w:id="2" w:name="_GoBack"/>
-      <w:bookmarkEnd w:id="2"/>
     </w:p>
     <w:p>
       <w:pPr>
@@ -1818,17 +1814,7 @@
           <w:sz w:val="28"/>
           <w:szCs w:val="28"/>
         </w:rPr>
-        <w:t>21</w:t>
-      </w:r>
-      <w:r>
-        <w:rPr>
-          <w:rFonts w:cs="Arial"/>
-          <w:b/>
-          <w:color w:val="00B0F0"/>
-          <w:sz w:val="28"/>
-          <w:szCs w:val="28"/>
-        </w:rPr>
-        <w:t>)</w:t>
+        <w:t>21)</w:t>
       </w:r>
     </w:p>
     <w:p>
@@ -1979,17 +1965,7 @@
           <w:sz w:val="28"/>
           <w:szCs w:val="28"/>
         </w:rPr>
-        <w:t>21</w:t>
-      </w:r>
-      <w:r>
-        <w:rPr>
-          <w:rFonts w:cs="Arial"/>
-          <w:b/>
-          <w:color w:val="00B0F0"/>
-          <w:sz w:val="28"/>
-          <w:szCs w:val="28"/>
-        </w:rPr>
-        <w:t>)</w:t>
+        <w:t>21)</w:t>
       </w:r>
     </w:p>
     <w:p>
@@ -2844,27 +2820,7 @@
           <w:sz w:val="28"/>
           <w:szCs w:val="28"/>
         </w:rPr>
-        <w:t>(</w:t>
-      </w:r>
-      <w:r>
-        <w:rPr>
-          <w:rFonts w:cs="Arial"/>
-          <w:b/>
-          <w:color w:val="00B0F0"/>
-          <w:sz w:val="28"/>
-          <w:szCs w:val="28"/>
-        </w:rPr>
-        <w:t>Pending</w:t>
-      </w:r>
-      <w:r>
-        <w:rPr>
-          <w:rFonts w:cs="Arial"/>
-          <w:b/>
-          <w:color w:val="00B0F0"/>
-          <w:sz w:val="28"/>
-          <w:szCs w:val="28"/>
-        </w:rPr>
-        <w:t>)</w:t>
+        <w:t>(Pending)</w:t>
       </w:r>
     </w:p>
     <w:p>
@@ -2984,27 +2940,7 @@
           <w:sz w:val="28"/>
           <w:szCs w:val="28"/>
         </w:rPr>
-        <w:t>(</w:t>
-      </w:r>
-      <w:r>
-        <w:rPr>
-          <w:rFonts w:cs="Arial"/>
-          <w:b/>
-          <w:color w:val="00B0F0"/>
-          <w:sz w:val="28"/>
-          <w:szCs w:val="28"/>
-        </w:rPr>
-        <w:t>Pending</w:t>
-      </w:r>
-      <w:r>
-        <w:rPr>
-          <w:rFonts w:cs="Arial"/>
-          <w:b/>
-          <w:color w:val="00B0F0"/>
-          <w:sz w:val="28"/>
-          <w:szCs w:val="28"/>
-        </w:rPr>
-        <w:t>)</w:t>
+        <w:t>(Pending)</w:t>
       </w:r>
     </w:p>
     <w:p>
@@ -3048,27 +2984,7 @@
           <w:sz w:val="28"/>
           <w:szCs w:val="28"/>
         </w:rPr>
-        <w:t>(</w:t>
-      </w:r>
-      <w:r>
-        <w:rPr>
-          <w:rFonts w:cs="Arial"/>
-          <w:b/>
-          <w:color w:val="00B0F0"/>
-          <w:sz w:val="28"/>
-          <w:szCs w:val="28"/>
-        </w:rPr>
-        <w:t>Pending</w:t>
-      </w:r>
-      <w:r>
-        <w:rPr>
-          <w:rFonts w:cs="Arial"/>
-          <w:b/>
-          <w:color w:val="00B0F0"/>
-          <w:sz w:val="28"/>
-          <w:szCs w:val="28"/>
-        </w:rPr>
-        <w:t>)</w:t>
+        <w:t>(Pending)</w:t>
       </w:r>
     </w:p>
     <w:p>
@@ -3112,27 +3028,7 @@
           <w:sz w:val="28"/>
           <w:szCs w:val="28"/>
         </w:rPr>
-        <w:t>(</w:t>
-      </w:r>
-      <w:r>
-        <w:rPr>
-          <w:rFonts w:cs="Arial"/>
-          <w:b/>
-          <w:color w:val="00B0F0"/>
-          <w:sz w:val="28"/>
-          <w:szCs w:val="28"/>
-        </w:rPr>
-        <w:t>Pending</w:t>
-      </w:r>
-      <w:r>
-        <w:rPr>
-          <w:rFonts w:cs="Arial"/>
-          <w:b/>
-          <w:color w:val="00B0F0"/>
-          <w:sz w:val="28"/>
-          <w:szCs w:val="28"/>
-        </w:rPr>
-        <w:t>)</w:t>
+        <w:t>(Pending)</w:t>
       </w:r>
     </w:p>
     <w:p>
@@ -5389,27 +5285,7 @@
           <w:sz w:val="28"/>
           <w:szCs w:val="28"/>
         </w:rPr>
-        <w:t>(</w:t>
-      </w:r>
-      <w:r>
-        <w:rPr>
-          <w:rFonts w:cs="Arial"/>
-          <w:b/>
-          <w:color w:val="00B0F0"/>
-          <w:sz w:val="28"/>
-          <w:szCs w:val="28"/>
-        </w:rPr>
-        <w:t>Already exists</w:t>
-      </w:r>
-      <w:r>
-        <w:rPr>
-          <w:rFonts w:cs="Arial"/>
-          <w:b/>
-          <w:color w:val="00B0F0"/>
-          <w:sz w:val="28"/>
-          <w:szCs w:val="28"/>
-        </w:rPr>
-        <w:t>)</w:t>
+        <w:t>(Already exists)</w:t>
       </w:r>
     </w:p>
     <w:p>
@@ -5540,17 +5416,7 @@
           <w:sz w:val="28"/>
           <w:szCs w:val="28"/>
         </w:rPr>
-        <w:t>20</w:t>
-      </w:r>
-      <w:r>
-        <w:rPr>
-          <w:rFonts w:cs="Arial"/>
-          <w:b/>
-          <w:color w:val="00B0F0"/>
-          <w:sz w:val="28"/>
-          <w:szCs w:val="28"/>
-        </w:rPr>
-        <w:t>)</w:t>
+        <w:t>20)</w:t>
       </w:r>
     </w:p>
     <w:p>
@@ -5667,17 +5533,7 @@
           <w:sz w:val="28"/>
           <w:szCs w:val="28"/>
         </w:rPr>
-        <w:t>20</w:t>
-      </w:r>
-      <w:r>
-        <w:rPr>
-          <w:rFonts w:cs="Arial"/>
-          <w:b/>
-          <w:color w:val="00B0F0"/>
-          <w:sz w:val="28"/>
-          <w:szCs w:val="28"/>
-        </w:rPr>
-        <w:t>)</w:t>
+        <w:t>20)</w:t>
       </w:r>
     </w:p>
     <w:p>
@@ -5789,17 +5645,7 @@
           <w:sz w:val="28"/>
           <w:szCs w:val="28"/>
         </w:rPr>
-        <w:t>21</w:t>
-      </w:r>
-      <w:r>
-        <w:rPr>
-          <w:rFonts w:cs="Arial"/>
-          <w:b/>
-          <w:color w:val="00B0F0"/>
-          <w:sz w:val="28"/>
-          <w:szCs w:val="28"/>
-        </w:rPr>
-        <w:t>)</w:t>
+        <w:t>21)</w:t>
       </w:r>
     </w:p>
     <w:p>
@@ -5937,8 +5783,36 @@
           <w:sz w:val="28"/>
           <w:szCs w:val="28"/>
         </w:rPr>
-        <w:t>20</w:t>
-      </w:r>
+        <w:t>20)</w:t>
+      </w:r>
+    </w:p>
+    <w:p>
+      <w:pPr>
+        <w:ind w:left="1440"/>
+        <w:jc w:val="both"/>
+        <w:outlineLvl w:val="0"/>
+        <w:rPr>
+          <w:rFonts w:cs="Arial"/>
+          <w:sz w:val="28"/>
+          <w:szCs w:val="28"/>
+        </w:rPr>
+      </w:pPr>
+    </w:p>
+    <w:p>
+      <w:pPr>
+        <w:pStyle w:val="Heading2"/>
+      </w:pPr>
+      <w:r>
+        <w:t>Download facility for Data Files downloaded from Search Sites.</w:t>
+      </w:r>
+    </w:p>
+    <w:p/>
+    <w:p>
+      <w:r>
+        <w:t xml:space="preserve">Archive data files from all Search Sites and make them available for download. </w:t>
+      </w:r>
+    </w:p>
+    <w:p>
       <w:r>
         <w:rPr>
           <w:rFonts w:cs="Arial"/>
@@ -5947,36 +5821,8 @@
           <w:sz w:val="28"/>
           <w:szCs w:val="28"/>
         </w:rPr>
-        <w:t>)</w:t>
-      </w:r>
-    </w:p>
-    <w:p>
-      <w:pPr>
-        <w:ind w:left="1440"/>
-        <w:jc w:val="both"/>
-        <w:outlineLvl w:val="0"/>
-        <w:rPr>
-          <w:rFonts w:cs="Arial"/>
-          <w:sz w:val="28"/>
-          <w:szCs w:val="28"/>
-        </w:rPr>
-      </w:pPr>
-    </w:p>
-    <w:p>
-      <w:pPr>
-        <w:pStyle w:val="Heading2"/>
-      </w:pPr>
-      <w:r>
-        <w:t>Download facility for Data Files downloaded from Search Sites.</w:t>
-      </w:r>
-    </w:p>
-    <w:p/>
-    <w:p>
-      <w:r>
-        <w:t xml:space="preserve">Archive data files from all Search Sites and make them available for download. </w:t>
-      </w:r>
-    </w:p>
-    <w:p>
+        <w:t>(V</w:t>
+      </w:r>
       <w:r>
         <w:rPr>
           <w:rFonts w:cs="Arial"/>
@@ -5985,7 +5831,7 @@
           <w:sz w:val="28"/>
           <w:szCs w:val="28"/>
         </w:rPr>
-        <w:t>(V</w:t>
+        <w:t>ersion 1.10.</w:t>
       </w:r>
       <w:r>
         <w:rPr>
@@ -5995,27 +5841,7 @@
           <w:sz w:val="28"/>
           <w:szCs w:val="28"/>
         </w:rPr>
-        <w:t>ersion 1.10.</w:t>
-      </w:r>
-      <w:r>
-        <w:rPr>
-          <w:rFonts w:cs="Arial"/>
-          <w:b/>
-          <w:color w:val="00B0F0"/>
-          <w:sz w:val="28"/>
-          <w:szCs w:val="28"/>
-        </w:rPr>
-        <w:t>20</w:t>
-      </w:r>
-      <w:r>
-        <w:rPr>
-          <w:rFonts w:cs="Arial"/>
-          <w:b/>
-          <w:color w:val="00B0F0"/>
-          <w:sz w:val="28"/>
-          <w:szCs w:val="28"/>
-        </w:rPr>
-        <w:t>)</w:t>
+        <w:t>20)</w:t>
       </w:r>
     </w:p>
     <w:sectPr>
@@ -6081,7 +5907,7 @@
           <w:rPr>
             <w:noProof/>
           </w:rPr>
-          <w:t>10</w:t>
+          <w:t>4</w:t>
         </w:r>
         <w:r>
           <w:rPr>
@@ -10241,7 +10067,7 @@
 </file>
 
 <file path=customXml/itemProps1.xml><?xml version="1.0" encoding="utf-8"?>
-<ds:datastoreItem xmlns:ds="http://schemas.openxmlformats.org/officeDocument/2006/customXml" ds:itemID="{3A736CD2-FD05-4F6A-BBFA-A9BAC9A6A5BF}">
+<ds:datastoreItem xmlns:ds="http://schemas.openxmlformats.org/officeDocument/2006/customXml" ds:itemID="{AC5C37DD-7D5E-4B85-B2D4-CB4B87B8E5BF}">
   <ds:schemaRefs>
     <ds:schemaRef ds:uri="http://schemas.openxmlformats.org/officeDocument/2006/bibliography"/>
   </ds:schemaRefs>

</xml_diff>